<commit_message>
wip cap5 (finita bozza)
</commit_message>
<xml_diff>
--- a/LaTeX/capitoli/Cap.03 - Impostazione del problema di ricerca.docx
+++ b/LaTeX/capitoli/Cap.03 - Impostazione del problema di ricerca.docx
@@ -3199,6 +3199,7 @@
       </w:r>
     </w:p>
     <w:sectPr>
+      <w:footerReference w:type="default" r:id="rId8"/>
       <w:pgSz w:w="11906" w:h="16838"/>
       <w:pgMar w:top="1417" w:right="1134" w:bottom="1134" w:left="1134" w:header="708" w:footer="708" w:gutter="0"/>
       <w:cols w:space="708"/>
@@ -3206,6 +3207,91 @@
     </w:sectPr>
   </w:body>
 </w:document>
+</file>
+
+<file path=word/endnotes.xml><?xml version="1.0" encoding="utf-8"?>
+<w:endnotes xmlns:ve="http://schemas.openxmlformats.org/markup-compatibility/2006" xmlns:o="urn:schemas-microsoft-com:office:office" xmlns:r="http://schemas.openxmlformats.org/officeDocument/2006/relationships" xmlns:m="http://schemas.openxmlformats.org/officeDocument/2006/math" xmlns:v="urn:schemas-microsoft-com:vml" xmlns:wp="http://schemas.openxmlformats.org/drawingml/2006/wordprocessingDrawing" xmlns:w10="urn:schemas-microsoft-com:office:word" xmlns:w="http://schemas.openxmlformats.org/wordprocessingml/2006/main" xmlns:wne="http://schemas.microsoft.com/office/word/2006/wordml">
+  <w:endnote w:type="separator" w:id="-1">
+    <w:p>
+      <w:pPr>
+        <w:spacing w:after="0" w:line="240" w:lineRule="auto"/>
+      </w:pPr>
+      <w:r>
+        <w:separator/>
+      </w:r>
+    </w:p>
+  </w:endnote>
+  <w:endnote w:type="continuationSeparator" w:id="0">
+    <w:p>
+      <w:pPr>
+        <w:spacing w:after="0" w:line="240" w:lineRule="auto"/>
+      </w:pPr>
+      <w:r>
+        <w:continuationSeparator/>
+      </w:r>
+    </w:p>
+  </w:endnote>
+</w:endnotes>
+</file>
+
+<file path=word/footer1.xml><?xml version="1.0" encoding="utf-8"?>
+<w:ftr xmlns:ve="http://schemas.openxmlformats.org/markup-compatibility/2006" xmlns:o="urn:schemas-microsoft-com:office:office" xmlns:r="http://schemas.openxmlformats.org/officeDocument/2006/relationships" xmlns:m="http://schemas.openxmlformats.org/officeDocument/2006/math" xmlns:v="urn:schemas-microsoft-com:vml" xmlns:wp="http://schemas.openxmlformats.org/drawingml/2006/wordprocessingDrawing" xmlns:w10="urn:schemas-microsoft-com:office:word" xmlns:w="http://schemas.openxmlformats.org/wordprocessingml/2006/main" xmlns:wne="http://schemas.microsoft.com/office/word/2006/wordml">
+  <w:sdt>
+    <w:sdtPr>
+      <w:id w:val="24440428"/>
+      <w:docPartObj>
+        <w:docPartGallery w:val="Page Numbers (Bottom of Page)"/>
+        <w:docPartUnique/>
+      </w:docPartObj>
+    </w:sdtPr>
+    <w:sdtContent>
+      <w:p>
+        <w:pPr>
+          <w:pStyle w:val="Pidipagina"/>
+          <w:jc w:val="right"/>
+        </w:pPr>
+        <w:fldSimple w:instr=" PAGE   \* MERGEFORMAT ">
+          <w:r>
+            <w:rPr>
+              <w:noProof/>
+            </w:rPr>
+            <w:t>1</w:t>
+          </w:r>
+        </w:fldSimple>
+      </w:p>
+    </w:sdtContent>
+  </w:sdt>
+  <w:p>
+    <w:pPr>
+      <w:pStyle w:val="Pidipagina"/>
+    </w:pPr>
+  </w:p>
+</w:ftr>
+</file>
+
+<file path=word/footnotes.xml><?xml version="1.0" encoding="utf-8"?>
+<w:footnotes xmlns:ve="http://schemas.openxmlformats.org/markup-compatibility/2006" xmlns:o="urn:schemas-microsoft-com:office:office" xmlns:r="http://schemas.openxmlformats.org/officeDocument/2006/relationships" xmlns:m="http://schemas.openxmlformats.org/officeDocument/2006/math" xmlns:v="urn:schemas-microsoft-com:vml" xmlns:wp="http://schemas.openxmlformats.org/drawingml/2006/wordprocessingDrawing" xmlns:w10="urn:schemas-microsoft-com:office:word" xmlns:w="http://schemas.openxmlformats.org/wordprocessingml/2006/main" xmlns:wne="http://schemas.microsoft.com/office/word/2006/wordml">
+  <w:footnote w:type="separator" w:id="-1">
+    <w:p>
+      <w:pPr>
+        <w:spacing w:after="0" w:line="240" w:lineRule="auto"/>
+      </w:pPr>
+      <w:r>
+        <w:separator/>
+      </w:r>
+    </w:p>
+  </w:footnote>
+  <w:footnote w:type="continuationSeparator" w:id="0">
+    <w:p>
+      <w:pPr>
+        <w:spacing w:after="0" w:line="240" w:lineRule="auto"/>
+      </w:pPr>
+      <w:r>
+        <w:continuationSeparator/>
+      </w:r>
+    </w:p>
+  </w:footnote>
+</w:footnotes>
 </file>
 
 <file path=word/numbering.xml><?xml version="1.0" encoding="utf-8"?>
@@ -4387,6 +4473,52 @@
       <w:contextualSpacing/>
     </w:pPr>
   </w:style>
+  <w:style w:type="paragraph" w:styleId="Intestazione">
+    <w:name w:val="header"/>
+    <w:basedOn w:val="Normale"/>
+    <w:link w:val="IntestazioneCarattere"/>
+    <w:uiPriority w:val="99"/>
+    <w:semiHidden/>
+    <w:unhideWhenUsed/>
+    <w:rsid w:val="002353F3"/>
+    <w:pPr>
+      <w:tabs>
+        <w:tab w:val="center" w:pos="4819"/>
+        <w:tab w:val="right" w:pos="9638"/>
+      </w:tabs>
+      <w:spacing w:after="0" w:line="240" w:lineRule="auto"/>
+    </w:pPr>
+  </w:style>
+  <w:style w:type="character" w:customStyle="1" w:styleId="IntestazioneCarattere">
+    <w:name w:val="Intestazione Carattere"/>
+    <w:basedOn w:val="Carpredefinitoparagrafo"/>
+    <w:link w:val="Intestazione"/>
+    <w:uiPriority w:val="99"/>
+    <w:semiHidden/>
+    <w:rsid w:val="002353F3"/>
+  </w:style>
+  <w:style w:type="paragraph" w:styleId="Pidipagina">
+    <w:name w:val="footer"/>
+    <w:basedOn w:val="Normale"/>
+    <w:link w:val="PidipaginaCarattere"/>
+    <w:uiPriority w:val="99"/>
+    <w:unhideWhenUsed/>
+    <w:rsid w:val="002353F3"/>
+    <w:pPr>
+      <w:tabs>
+        <w:tab w:val="center" w:pos="4819"/>
+        <w:tab w:val="right" w:pos="9638"/>
+      </w:tabs>
+      <w:spacing w:after="0" w:line="240" w:lineRule="auto"/>
+    </w:pPr>
+  </w:style>
+  <w:style w:type="character" w:customStyle="1" w:styleId="PidipaginaCarattere">
+    <w:name w:val="Piè di pagina Carattere"/>
+    <w:basedOn w:val="Carpredefinitoparagrafo"/>
+    <w:link w:val="Pidipagina"/>
+    <w:uiPriority w:val="99"/>
+    <w:rsid w:val="002353F3"/>
+  </w:style>
 </w:styles>
 </file>
 
@@ -4678,7 +4810,7 @@
 </file>
 
 <file path=customXml/itemProps1.xml><?xml version="1.0" encoding="utf-8"?>
-<ds:datastoreItem xmlns:ds="http://schemas.openxmlformats.org/officeDocument/2006/customXml" ds:itemID="{C29F68C8-E01B-48A2-8ED8-97CBC7D6DF05}">
+<ds:datastoreItem xmlns:ds="http://schemas.openxmlformats.org/officeDocument/2006/customXml" ds:itemID="{3CD1F8D4-8D51-4768-85E1-69875E00F80C}">
   <ds:schemaRefs>
     <ds:schemaRef ds:uri="http://schemas.openxmlformats.org/officeDocument/2006/bibliography"/>
   </ds:schemaRefs>

</xml_diff>